<commit_message>
Re-Uploaded final iteration of Design Doc
</commit_message>
<xml_diff>
--- a/CS 230 Draw it or Lose it Software Design Document Cody Stuart.docx
+++ b/CS 230 Draw it or Lose it Software Design Document Cody Stuart.docx
@@ -84,7 +84,25 @@
           <w:sz w:val="22"/>
           <w:szCs w:val="22"/>
         </w:rPr>
-        <w:t>Draw it or Lose it</w:t>
+        <w:t xml:space="preserve">Draw it or </w:t>
+      </w:r>
+      <w:proofErr w:type="gramStart"/>
+      <w:r>
+        <w:rPr>
+          <w:rFonts w:asciiTheme="majorHAnsi" w:hAnsiTheme="majorHAnsi" w:cstheme="majorHAnsi"/>
+          <w:sz w:val="22"/>
+          <w:szCs w:val="22"/>
+        </w:rPr>
+        <w:t>Lose</w:t>
+      </w:r>
+      <w:proofErr w:type="gramEnd"/>
+      <w:r>
+        <w:rPr>
+          <w:rFonts w:asciiTheme="majorHAnsi" w:hAnsiTheme="majorHAnsi" w:cstheme="majorHAnsi"/>
+          <w:sz w:val="22"/>
+          <w:szCs w:val="22"/>
+        </w:rPr>
+        <w:t xml:space="preserve"> it</w:t>
       </w:r>
     </w:p>
     <w:p>
@@ -1640,7 +1658,15 @@
         <w:t>it or</w:t>
       </w:r>
       <w:r>
-        <w:t xml:space="preserve"> Lose it. Teams will compete to guess what is being drawn</w:t>
+        <w:t xml:space="preserve"> </w:t>
+      </w:r>
+      <w:proofErr w:type="gramStart"/>
+      <w:r>
+        <w:t>Lose</w:t>
+      </w:r>
+      <w:proofErr w:type="gramEnd"/>
+      <w:r>
+        <w:t xml:space="preserve"> it. Teams will compete to guess what is being drawn</w:t>
       </w:r>
       <w:r>
         <w:t xml:space="preserve"> over a 30 second period</w:t>
@@ -1894,7 +1920,55 @@
           <w:rFonts w:asciiTheme="majorHAnsi" w:hAnsiTheme="majorHAnsi" w:cstheme="majorHAnsi"/>
           <w:szCs w:val="22"/>
         </w:rPr>
-        <w:t xml:space="preserve">A direct request from CTS for game and team names to be unique has been made. To achieve this we will start with the singleton design principles for the games to ensure only one instance of game exists. Additionally there will be checks made to ensure that A team name is not currently in use before being allowed to be assigned to a new team. </w:t>
+        <w:t xml:space="preserve">A direct request from CTS for game and team names to be unique has been made. To achieve </w:t>
+      </w:r>
+      <w:proofErr w:type="gramStart"/>
+      <w:r>
+        <w:rPr>
+          <w:rFonts w:asciiTheme="majorHAnsi" w:hAnsiTheme="majorHAnsi" w:cstheme="majorHAnsi"/>
+          <w:szCs w:val="22"/>
+        </w:rPr>
+        <w:t>this</w:t>
+      </w:r>
+      <w:proofErr w:type="gramEnd"/>
+      <w:r>
+        <w:rPr>
+          <w:rFonts w:asciiTheme="majorHAnsi" w:hAnsiTheme="majorHAnsi" w:cstheme="majorHAnsi"/>
+          <w:szCs w:val="22"/>
+        </w:rPr>
+        <w:t xml:space="preserve"> we will start with the singleton design principles for the games to ensure only one instance of game exists. </w:t>
+      </w:r>
+      <w:proofErr w:type="gramStart"/>
+      <w:r>
+        <w:rPr>
+          <w:rFonts w:asciiTheme="majorHAnsi" w:hAnsiTheme="majorHAnsi" w:cstheme="majorHAnsi"/>
+          <w:szCs w:val="22"/>
+        </w:rPr>
+        <w:t>Additionally</w:t>
+      </w:r>
+      <w:proofErr w:type="gramEnd"/>
+      <w:r>
+        <w:rPr>
+          <w:rFonts w:asciiTheme="majorHAnsi" w:hAnsiTheme="majorHAnsi" w:cstheme="majorHAnsi"/>
+          <w:szCs w:val="22"/>
+        </w:rPr>
+        <w:t xml:space="preserve"> there will be checks made to ensure that </w:t>
+      </w:r>
+      <w:proofErr w:type="gramStart"/>
+      <w:r>
+        <w:rPr>
+          <w:rFonts w:asciiTheme="majorHAnsi" w:hAnsiTheme="majorHAnsi" w:cstheme="majorHAnsi"/>
+          <w:szCs w:val="22"/>
+        </w:rPr>
+        <w:t>A team</w:t>
+      </w:r>
+      <w:proofErr w:type="gramEnd"/>
+      <w:r>
+        <w:rPr>
+          <w:rFonts w:asciiTheme="majorHAnsi" w:hAnsiTheme="majorHAnsi" w:cstheme="majorHAnsi"/>
+          <w:szCs w:val="22"/>
+        </w:rPr>
+        <w:t xml:space="preserve"> name is not currently in use before being allowed to be assigned to a new team. </w:t>
       </w:r>
     </w:p>
     <w:p>
@@ -1936,14 +2010,46 @@
           <w:rFonts w:asciiTheme="majorHAnsi" w:hAnsiTheme="majorHAnsi" w:cstheme="majorHAnsi"/>
           <w:szCs w:val="22"/>
         </w:rPr>
-        <w:t xml:space="preserve">Each game or match will consist of four rounds. Each of these rounds should last exactly 30 seconds. Over the time period of the round an image chosen at random from a library of stock images, each image will be slowly rendered to the screen completing the render at the 30 second mark. </w:t>
-      </w:r>
-      <w:r>
-        <w:rPr>
-          <w:rFonts w:asciiTheme="majorHAnsi" w:hAnsiTheme="majorHAnsi" w:cstheme="majorHAnsi"/>
-          <w:szCs w:val="22"/>
-        </w:rPr>
-        <w:t>If the guessing team fails to correctly guess the image during the time period each of the remaining teams will be able to offer one guess in a 15-second time limit.</w:t>
+        <w:t xml:space="preserve">Each game or match will consist of four rounds. Each of these rounds should last exactly 30 seconds. Over the </w:t>
+      </w:r>
+      <w:proofErr w:type="gramStart"/>
+      <w:r>
+        <w:rPr>
+          <w:rFonts w:asciiTheme="majorHAnsi" w:hAnsiTheme="majorHAnsi" w:cstheme="majorHAnsi"/>
+          <w:szCs w:val="22"/>
+        </w:rPr>
+        <w:t>time period</w:t>
+      </w:r>
+      <w:proofErr w:type="gramEnd"/>
+      <w:r>
+        <w:rPr>
+          <w:rFonts w:asciiTheme="majorHAnsi" w:hAnsiTheme="majorHAnsi" w:cstheme="majorHAnsi"/>
+          <w:szCs w:val="22"/>
+        </w:rPr>
+        <w:t xml:space="preserve"> of the round an image chosen at random from a library of stock images, each image will be slowly rendered to the screen completing the render at the 30 second mark. </w:t>
+      </w:r>
+      <w:r>
+        <w:rPr>
+          <w:rFonts w:asciiTheme="majorHAnsi" w:hAnsiTheme="majorHAnsi" w:cstheme="majorHAnsi"/>
+          <w:szCs w:val="22"/>
+        </w:rPr>
+        <w:t xml:space="preserve">If the guessing team fails to correctly guess the image during the time </w:t>
+      </w:r>
+      <w:proofErr w:type="gramStart"/>
+      <w:r>
+        <w:rPr>
+          <w:rFonts w:asciiTheme="majorHAnsi" w:hAnsiTheme="majorHAnsi" w:cstheme="majorHAnsi"/>
+          <w:szCs w:val="22"/>
+        </w:rPr>
+        <w:t>period</w:t>
+      </w:r>
+      <w:proofErr w:type="gramEnd"/>
+      <w:r>
+        <w:rPr>
+          <w:rFonts w:asciiTheme="majorHAnsi" w:hAnsiTheme="majorHAnsi" w:cstheme="majorHAnsi"/>
+          <w:szCs w:val="22"/>
+        </w:rPr>
+        <w:t xml:space="preserve"> each of the remaining teams will be able to offer one guess in a 15-second time limit.</w:t>
       </w:r>
     </w:p>
     <w:p>
@@ -2097,15 +2203,51 @@
           <w:b/>
           <w:szCs w:val="22"/>
         </w:rPr>
-        <w:t xml:space="preserve">The UML diagram for this program shows several Object Oriented Principles. Based on the three connected lines with the arrow pointing to Entity Game, Team, and Player all inherit from the Entity class. The entity class </w:t>
-      </w:r>
+        <w:t xml:space="preserve">The UML diagram for this program shows several </w:t>
+      </w:r>
+      <w:proofErr w:type="gramStart"/>
       <w:r>
         <w:rPr>
           <w:rFonts w:asciiTheme="majorHAnsi" w:hAnsiTheme="majorHAnsi" w:cstheme="majorHAnsi"/>
           <w:b/>
           <w:szCs w:val="22"/>
         </w:rPr>
-        <w:t xml:space="preserve">exists in this case to avoid duplicate code being written for each of the inheriting classes. The diagram also has 0..* associations for </w:t>
+        <w:t>Object Oriented</w:t>
+      </w:r>
+      <w:proofErr w:type="gramEnd"/>
+      <w:r>
+        <w:rPr>
+          <w:rFonts w:asciiTheme="majorHAnsi" w:hAnsiTheme="majorHAnsi" w:cstheme="majorHAnsi"/>
+          <w:b/>
+          <w:szCs w:val="22"/>
+        </w:rPr>
+        <w:t xml:space="preserve"> Principles. Based on the three connected lines with the arrow pointing to Entity Game, Team, and Player all inherit from the Entity class. The entity class </w:t>
+      </w:r>
+      <w:r>
+        <w:rPr>
+          <w:rFonts w:asciiTheme="majorHAnsi" w:hAnsiTheme="majorHAnsi" w:cstheme="majorHAnsi"/>
+          <w:b/>
+          <w:szCs w:val="22"/>
+        </w:rPr>
+        <w:t xml:space="preserve">exists in this case to avoid duplicate code being written for each of the inheriting classes. The diagram also has </w:t>
+      </w:r>
+      <w:proofErr w:type="gramStart"/>
+      <w:r>
+        <w:rPr>
+          <w:rFonts w:asciiTheme="majorHAnsi" w:hAnsiTheme="majorHAnsi" w:cstheme="majorHAnsi"/>
+          <w:b/>
+          <w:szCs w:val="22"/>
+        </w:rPr>
+        <w:t>0..</w:t>
+      </w:r>
+      <w:proofErr w:type="gramEnd"/>
+      <w:r>
+        <w:rPr>
+          <w:rFonts w:asciiTheme="majorHAnsi" w:hAnsiTheme="majorHAnsi" w:cstheme="majorHAnsi"/>
+          <w:b/>
+          <w:szCs w:val="22"/>
+        </w:rPr>
+        <w:t xml:space="preserve">* associations for </w:t>
       </w:r>
       <w:proofErr w:type="spellStart"/>
       <w:r>
@@ -2141,7 +2283,25 @@
           <w:b/>
           <w:szCs w:val="22"/>
         </w:rPr>
-        <w:t xml:space="preserve"> can have more than one game (not actively in memory though). The same association exists for the game to team class each game can have multiple teams and each team can have multiple players. </w:t>
+        <w:t xml:space="preserve"> can have more than one game (not actively in memory though). The same association exists for the game to team class each game can have multiple </w:t>
+      </w:r>
+      <w:proofErr w:type="gramStart"/>
+      <w:r>
+        <w:rPr>
+          <w:rFonts w:asciiTheme="majorHAnsi" w:hAnsiTheme="majorHAnsi" w:cstheme="majorHAnsi"/>
+          <w:b/>
+          <w:szCs w:val="22"/>
+        </w:rPr>
+        <w:t>teams</w:t>
+      </w:r>
+      <w:proofErr w:type="gramEnd"/>
+      <w:r>
+        <w:rPr>
+          <w:rFonts w:asciiTheme="majorHAnsi" w:hAnsiTheme="majorHAnsi" w:cstheme="majorHAnsi"/>
+          <w:b/>
+          <w:szCs w:val="22"/>
+        </w:rPr>
+        <w:t xml:space="preserve"> and each team can have multiple players. </w:t>
       </w:r>
       <w:proofErr w:type="spellStart"/>
       <w:r>
@@ -2338,7 +2498,23 @@
           <w:rFonts w:asciiTheme="majorHAnsi" w:hAnsiTheme="majorHAnsi" w:cstheme="majorHAnsi"/>
           <w:szCs w:val="22"/>
         </w:rPr>
-        <w:t xml:space="preserve"> and weaknesses of each operating platform (Linux, Mac, and Windows) as well as mobile devices, consider the requirements outlined below and articulate your findings for each. As you complete the table, keep in mind your client’s requirements and look at the situation holistically, as it all has to work together. </w:t>
+        <w:t xml:space="preserve"> and weaknesses of each operating platform (Linux, Mac, and Windows) as well as mobile devices, consider the requirements outlined below and articulate your findings for each. As you complete the table, keep in mind your client’s requirements and look at the situation holistically, as it all </w:t>
+      </w:r>
+      <w:proofErr w:type="gramStart"/>
+      <w:r>
+        <w:rPr>
+          <w:rFonts w:asciiTheme="majorHAnsi" w:hAnsiTheme="majorHAnsi" w:cstheme="majorHAnsi"/>
+          <w:szCs w:val="22"/>
+        </w:rPr>
+        <w:t>has to</w:t>
+      </w:r>
+      <w:proofErr w:type="gramEnd"/>
+      <w:r>
+        <w:rPr>
+          <w:rFonts w:asciiTheme="majorHAnsi" w:hAnsiTheme="majorHAnsi" w:cstheme="majorHAnsi"/>
+          <w:szCs w:val="22"/>
+        </w:rPr>
+        <w:t xml:space="preserve"> work together. </w:t>
       </w:r>
     </w:p>
     <w:p>
@@ -2660,7 +2836,23 @@
                 <w:rFonts w:asciiTheme="majorHAnsi" w:hAnsiTheme="majorHAnsi" w:cstheme="majorHAnsi"/>
                 <w:szCs w:val="22"/>
               </w:rPr>
-              <w:t xml:space="preserve">use common web hosting applications such as Apache or Nginx. As well as other tools that provide binaries that can run on Darwin. The server operating system is Unix Based so Unix tools and utilities should be able to run on it. Apple discontinued support for the MacOS server in 2022 so it’s not likely to even be a capability at this time. </w:t>
+              <w:t xml:space="preserve">use common web hosting applications such as Apache or Nginx. As well as other tools that provide binaries that can run on Darwin. The server operating system is Unix Based so Unix tools and utilities should be able to run on it. Apple discontinued support for the MacOS server in 2022 so it’s not likely to even be a capability </w:t>
+            </w:r>
+            <w:proofErr w:type="gramStart"/>
+            <w:r>
+              <w:rPr>
+                <w:rFonts w:asciiTheme="majorHAnsi" w:hAnsiTheme="majorHAnsi" w:cstheme="majorHAnsi"/>
+                <w:szCs w:val="22"/>
+              </w:rPr>
+              <w:t>at this time</w:t>
+            </w:r>
+            <w:proofErr w:type="gramEnd"/>
+            <w:r>
+              <w:rPr>
+                <w:rFonts w:asciiTheme="majorHAnsi" w:hAnsiTheme="majorHAnsi" w:cstheme="majorHAnsi"/>
+                <w:szCs w:val="22"/>
+              </w:rPr>
+              <w:t xml:space="preserve">. </w:t>
             </w:r>
           </w:p>
         </w:tc>
@@ -2764,7 +2956,23 @@
                 <w:rFonts w:asciiTheme="majorHAnsi" w:hAnsiTheme="majorHAnsi" w:cstheme="majorHAnsi"/>
                 <w:szCs w:val="22"/>
               </w:rPr>
-              <w:t xml:space="preserve">Windows based servers have full support for web hosting with the built in </w:t>
+              <w:t xml:space="preserve">Windows based servers have full support for web hosting with the </w:t>
+            </w:r>
+            <w:proofErr w:type="gramStart"/>
+            <w:r>
+              <w:rPr>
+                <w:rFonts w:asciiTheme="majorHAnsi" w:hAnsiTheme="majorHAnsi" w:cstheme="majorHAnsi"/>
+                <w:szCs w:val="22"/>
+              </w:rPr>
+              <w:t>built in</w:t>
+            </w:r>
+            <w:proofErr w:type="gramEnd"/>
+            <w:r>
+              <w:rPr>
+                <w:rFonts w:asciiTheme="majorHAnsi" w:hAnsiTheme="majorHAnsi" w:cstheme="majorHAnsi"/>
+                <w:szCs w:val="22"/>
+              </w:rPr>
+              <w:t xml:space="preserve"> </w:t>
             </w:r>
             <w:r>
               <w:rPr>
@@ -2809,12 +3017,21 @@
                 <w:szCs w:val="22"/>
               </w:rPr>
             </w:pPr>
-            <w:r>
-              <w:rPr>
-                <w:rFonts w:asciiTheme="majorHAnsi" w:hAnsiTheme="majorHAnsi" w:cstheme="majorHAnsi"/>
-                <w:szCs w:val="22"/>
-              </w:rPr>
-              <w:t xml:space="preserve">Server side hosting is not applicable for mobile devices. They lack the software as well as hardware requirements necessary for </w:t>
+            <w:proofErr w:type="gramStart"/>
+            <w:r>
+              <w:rPr>
+                <w:rFonts w:asciiTheme="majorHAnsi" w:hAnsiTheme="majorHAnsi" w:cstheme="majorHAnsi"/>
+                <w:szCs w:val="22"/>
+              </w:rPr>
+              <w:t>Server side</w:t>
+            </w:r>
+            <w:proofErr w:type="gramEnd"/>
+            <w:r>
+              <w:rPr>
+                <w:rFonts w:asciiTheme="majorHAnsi" w:hAnsiTheme="majorHAnsi" w:cstheme="majorHAnsi"/>
+                <w:szCs w:val="22"/>
+              </w:rPr>
+              <w:t xml:space="preserve"> hosting is not applicable for mobile devices. They lack the software as well as hardware requirements necessary for </w:t>
             </w:r>
             <w:r>
               <w:rPr>
@@ -2916,7 +3133,23 @@
                 <w:rFonts w:asciiTheme="majorHAnsi" w:hAnsiTheme="majorHAnsi" w:cstheme="majorHAnsi"/>
                 <w:szCs w:val="22"/>
               </w:rPr>
-              <w:t>For a web based application, the client side Linux machines would be compatible for the majority of distributions as most of them support the common and modern web browsers like Chrome, and Firefox</w:t>
+              <w:t xml:space="preserve">For a </w:t>
+            </w:r>
+            <w:proofErr w:type="gramStart"/>
+            <w:r>
+              <w:rPr>
+                <w:rFonts w:asciiTheme="majorHAnsi" w:hAnsiTheme="majorHAnsi" w:cstheme="majorHAnsi"/>
+                <w:szCs w:val="22"/>
+              </w:rPr>
+              <w:t>web based</w:t>
+            </w:r>
+            <w:proofErr w:type="gramEnd"/>
+            <w:r>
+              <w:rPr>
+                <w:rFonts w:asciiTheme="majorHAnsi" w:hAnsiTheme="majorHAnsi" w:cstheme="majorHAnsi"/>
+                <w:szCs w:val="22"/>
+              </w:rPr>
+              <w:t xml:space="preserve"> application, the client side Linux machines would be compatible for the majority of distributions as most of them support the common and modern web browsers like Chrome, and Firefox</w:t>
             </w:r>
           </w:p>
         </w:tc>
@@ -2991,7 +3224,23 @@
                 <w:szCs w:val="22"/>
               </w:rPr>
               <w:br/>
-              <w:t>Android devices are Linux based and support modern, and common web browsers. The android app stores are easy to put applications on, as well the devices support side loading via installing APK files. Mobile optimizations will need to be made due to the change in device usage and standard screen sizes (compared to most computers).</w:t>
+              <w:t xml:space="preserve">Android devices are Linux based and support modern, and common web browsers. The android app stores are easy to put applications on, as </w:t>
+            </w:r>
+            <w:proofErr w:type="gramStart"/>
+            <w:r>
+              <w:rPr>
+                <w:rFonts w:asciiTheme="majorHAnsi" w:hAnsiTheme="majorHAnsi" w:cstheme="majorHAnsi"/>
+                <w:szCs w:val="22"/>
+              </w:rPr>
+              <w:t>well</w:t>
+            </w:r>
+            <w:proofErr w:type="gramEnd"/>
+            <w:r>
+              <w:rPr>
+                <w:rFonts w:asciiTheme="majorHAnsi" w:hAnsiTheme="majorHAnsi" w:cstheme="majorHAnsi"/>
+                <w:szCs w:val="22"/>
+              </w:rPr>
+              <w:t xml:space="preserve"> the devices support side loading via installing APK files. Mobile optimizations will need to be made due to the change in device usage and standard screen sizes (compared to most computers).</w:t>
             </w:r>
           </w:p>
           <w:p>
@@ -3026,7 +3275,38 @@
                 <w:szCs w:val="22"/>
               </w:rPr>
               <w:br/>
-              <w:t xml:space="preserve">Similar to Android devices the Apple mobile devices have the support of the App store and modern, common web browsers, although there is a cost to applications on the Apple App Store. Additionally UI/UX and mobile optimizations will need to be considered. </w:t>
+            </w:r>
+            <w:proofErr w:type="gramStart"/>
+            <w:r>
+              <w:rPr>
+                <w:rFonts w:asciiTheme="majorHAnsi" w:hAnsiTheme="majorHAnsi" w:cstheme="majorHAnsi"/>
+                <w:szCs w:val="22"/>
+              </w:rPr>
+              <w:t>Similar to</w:t>
+            </w:r>
+            <w:proofErr w:type="gramEnd"/>
+            <w:r>
+              <w:rPr>
+                <w:rFonts w:asciiTheme="majorHAnsi" w:hAnsiTheme="majorHAnsi" w:cstheme="majorHAnsi"/>
+                <w:szCs w:val="22"/>
+              </w:rPr>
+              <w:t xml:space="preserve"> Android devices the Apple mobile devices have the support of the App store and modern, common web browsers, although there is a cost to applications on the Apple App Store. </w:t>
+            </w:r>
+            <w:proofErr w:type="gramStart"/>
+            <w:r>
+              <w:rPr>
+                <w:rFonts w:asciiTheme="majorHAnsi" w:hAnsiTheme="majorHAnsi" w:cstheme="majorHAnsi"/>
+                <w:szCs w:val="22"/>
+              </w:rPr>
+              <w:t>Additionally</w:t>
+            </w:r>
+            <w:proofErr w:type="gramEnd"/>
+            <w:r>
+              <w:rPr>
+                <w:rFonts w:asciiTheme="majorHAnsi" w:hAnsiTheme="majorHAnsi" w:cstheme="majorHAnsi"/>
+                <w:szCs w:val="22"/>
+              </w:rPr>
+              <w:t xml:space="preserve"> UI/UX and mobile optimizations will need to be considered. </w:t>
             </w:r>
           </w:p>
         </w:tc>
@@ -3092,7 +3372,23 @@
                 <w:rFonts w:asciiTheme="majorHAnsi" w:hAnsiTheme="majorHAnsi" w:cstheme="majorHAnsi"/>
                 <w:szCs w:val="22"/>
               </w:rPr>
-              <w:t>MacOS is written in Swift mostly, Some of the older code base is written in Object C.</w:t>
+              <w:t xml:space="preserve">MacOS is written in Swift mostly, </w:t>
+            </w:r>
+            <w:proofErr w:type="gramStart"/>
+            <w:r>
+              <w:rPr>
+                <w:rFonts w:asciiTheme="majorHAnsi" w:hAnsiTheme="majorHAnsi" w:cstheme="majorHAnsi"/>
+                <w:szCs w:val="22"/>
+              </w:rPr>
+              <w:t>Some</w:t>
+            </w:r>
+            <w:proofErr w:type="gramEnd"/>
+            <w:r>
+              <w:rPr>
+                <w:rFonts w:asciiTheme="majorHAnsi" w:hAnsiTheme="majorHAnsi" w:cstheme="majorHAnsi"/>
+                <w:szCs w:val="22"/>
+              </w:rPr>
+              <w:t xml:space="preserve"> of the older code base is written in Object C.</w:t>
             </w:r>
             <w:r>
               <w:rPr>
@@ -3182,7 +3478,23 @@
                 <w:szCs w:val="22"/>
               </w:rPr>
               <w:br/>
-              <w:t xml:space="preserve">Licensing for the servers themselves are free. Although if support contracts are desired licensed servers could be purchased from companies like Red Hat. </w:t>
+              <w:t xml:space="preserve">Licensing for the servers themselves </w:t>
+            </w:r>
+            <w:proofErr w:type="gramStart"/>
+            <w:r>
+              <w:rPr>
+                <w:rFonts w:asciiTheme="majorHAnsi" w:hAnsiTheme="majorHAnsi" w:cstheme="majorHAnsi"/>
+                <w:szCs w:val="22"/>
+              </w:rPr>
+              <w:t>are</w:t>
+            </w:r>
+            <w:proofErr w:type="gramEnd"/>
+            <w:r>
+              <w:rPr>
+                <w:rFonts w:asciiTheme="majorHAnsi" w:hAnsiTheme="majorHAnsi" w:cstheme="majorHAnsi"/>
+                <w:szCs w:val="22"/>
+              </w:rPr>
+              <w:t xml:space="preserve"> free. Although if support contracts are desired licensed servers could be purchased from companies like Red Hat. </w:t>
             </w:r>
           </w:p>
         </w:tc>
@@ -3211,7 +3523,23 @@
                 <w:rFonts w:asciiTheme="majorHAnsi" w:hAnsiTheme="majorHAnsi" w:cstheme="majorHAnsi"/>
                 <w:szCs w:val="22"/>
               </w:rPr>
-              <w:t xml:space="preserve">Uses C#, and .Net for development languages. Additional languages can be used to support like </w:t>
+              <w:t xml:space="preserve">Uses C#, and .Net for development languages. Additional languages can be used to </w:t>
+            </w:r>
+            <w:proofErr w:type="gramStart"/>
+            <w:r>
+              <w:rPr>
+                <w:rFonts w:asciiTheme="majorHAnsi" w:hAnsiTheme="majorHAnsi" w:cstheme="majorHAnsi"/>
+                <w:szCs w:val="22"/>
+              </w:rPr>
+              <w:t>support like</w:t>
+            </w:r>
+            <w:proofErr w:type="gramEnd"/>
+            <w:r>
+              <w:rPr>
+                <w:rFonts w:asciiTheme="majorHAnsi" w:hAnsiTheme="majorHAnsi" w:cstheme="majorHAnsi"/>
+                <w:szCs w:val="22"/>
+              </w:rPr>
+              <w:t xml:space="preserve"> </w:t>
             </w:r>
             <w:proofErr w:type="spellStart"/>
             <w:r>
@@ -3242,7 +3570,23 @@
                 <w:szCs w:val="22"/>
               </w:rPr>
               <w:br/>
-              <w:t xml:space="preserve">Visual Studio is the most common IDE used on windows and requires licensing. Other IDEs could be used such as Visual Code however they are not as functional. </w:t>
+              <w:t xml:space="preserve">Visual Studio is the most common IDE used on windows and requires licensing. Other IDEs could be used such as Visual </w:t>
+            </w:r>
+            <w:proofErr w:type="gramStart"/>
+            <w:r>
+              <w:rPr>
+                <w:rFonts w:asciiTheme="majorHAnsi" w:hAnsiTheme="majorHAnsi" w:cstheme="majorHAnsi"/>
+                <w:szCs w:val="22"/>
+              </w:rPr>
+              <w:t>Code</w:t>
+            </w:r>
+            <w:proofErr w:type="gramEnd"/>
+            <w:r>
+              <w:rPr>
+                <w:rFonts w:asciiTheme="majorHAnsi" w:hAnsiTheme="majorHAnsi" w:cstheme="majorHAnsi"/>
+                <w:szCs w:val="22"/>
+              </w:rPr>
+              <w:t xml:space="preserve"> however they are not as functional. </w:t>
             </w:r>
           </w:p>
           <w:p>
@@ -3338,7 +3682,23 @@
                 <w:szCs w:val="22"/>
               </w:rPr>
               <w:br/>
-              <w:t xml:space="preserve">Swift is used for mobile devices that run iOS. Similar to the MacOS devices they are developed on Xcode which is free. An apple developer subscription may need to be purchased. </w:t>
+              <w:t xml:space="preserve">Swift is used for mobile devices that run iOS. </w:t>
+            </w:r>
+            <w:proofErr w:type="gramStart"/>
+            <w:r>
+              <w:rPr>
+                <w:rFonts w:asciiTheme="majorHAnsi" w:hAnsiTheme="majorHAnsi" w:cstheme="majorHAnsi"/>
+                <w:szCs w:val="22"/>
+              </w:rPr>
+              <w:t>Similar to</w:t>
+            </w:r>
+            <w:proofErr w:type="gramEnd"/>
+            <w:r>
+              <w:rPr>
+                <w:rFonts w:asciiTheme="majorHAnsi" w:hAnsiTheme="majorHAnsi" w:cstheme="majorHAnsi"/>
+                <w:szCs w:val="22"/>
+              </w:rPr>
+              <w:t xml:space="preserve"> the MacOS devices they are developed on Xcode which is free. An apple developer subscription may need to be purchased. </w:t>
             </w:r>
           </w:p>
         </w:tc>
@@ -3432,13 +3792,504 @@
         <w:t>Operating Platform</w:t>
       </w:r>
       <w:r>
-        <w:t>: &lt;</w:t>
-      </w:r>
-      <w:r>
-        <w:t>Recommend</w:t>
-      </w:r>
-      <w:r>
-        <w:t xml:space="preserve"> an appropriate operating platform that will allow The Gaming Room to expand Draw It or Lose It to other computing environments.&gt;</w:t>
+        <w:t>:</w:t>
+      </w:r>
+      <w:r>
+        <w:t xml:space="preserve"> </w:t>
+      </w:r>
+      <w:r>
+        <w:t>The recommended operating system for the servers is Kubernetes on Linux.</w:t>
+      </w:r>
+    </w:p>
+    <w:p>
+      <w:pPr>
+        <w:pStyle w:val="List"/>
+        <w:numPr>
+          <w:ilvl w:val="1"/>
+          <w:numId w:val="1"/>
+        </w:numPr>
+      </w:pPr>
+      <w:r>
+        <w:rPr>
+          <w:b/>
+        </w:rPr>
+        <w:t>Distribution</w:t>
+      </w:r>
+      <w:r>
+        <w:t>:</w:t>
+      </w:r>
+      <w:r>
+        <w:t xml:space="preserve"> Ubuntu (The latest stable release is 24.0.4.1) </w:t>
+      </w:r>
+    </w:p>
+    <w:p>
+      <w:pPr>
+        <w:pStyle w:val="List"/>
+        <w:numPr>
+          <w:ilvl w:val="1"/>
+          <w:numId w:val="1"/>
+        </w:numPr>
+      </w:pPr>
+      <w:r>
+        <w:rPr>
+          <w:b/>
+        </w:rPr>
+        <w:t>Cost</w:t>
+      </w:r>
+      <w:r>
+        <w:t>:</w:t>
+      </w:r>
+      <w:r>
+        <w:t xml:space="preserve"> </w:t>
+      </w:r>
+      <w:r>
+        <w:t xml:space="preserve">Ubuntu does not require a license and therefore server software acquisition can be free if no additional software is needed. </w:t>
+      </w:r>
+    </w:p>
+    <w:p>
+      <w:pPr>
+        <w:pStyle w:val="List"/>
+        <w:numPr>
+          <w:ilvl w:val="1"/>
+          <w:numId w:val="1"/>
+        </w:numPr>
+      </w:pPr>
+      <w:r>
+        <w:rPr>
+          <w:b/>
+        </w:rPr>
+        <w:t>Benefits</w:t>
+      </w:r>
+      <w:r>
+        <w:t>:</w:t>
+      </w:r>
+      <w:r>
+        <w:t xml:space="preserve"> The low cost and open source backed communities make the Ubuntu Linux server a good choice. The servers can be run headless (without a graphical interface) to ensure max performance from the hardware. Ubuntu is also a great distribution to use as the OS for Kubernetes nodes.</w:t>
+      </w:r>
+    </w:p>
+    <w:p>
+      <w:pPr>
+        <w:pStyle w:val="List"/>
+        <w:numPr>
+          <w:ilvl w:val="1"/>
+          <w:numId w:val="1"/>
+        </w:numPr>
+      </w:pPr>
+      <w:r>
+        <w:rPr>
+          <w:b/>
+        </w:rPr>
+        <w:t>Scalability</w:t>
+      </w:r>
+      <w:r>
+        <w:t>:</w:t>
+      </w:r>
+      <w:r>
+        <w:t xml:space="preserve"> Kubernetes on Linux is </w:t>
+      </w:r>
+      <w:r>
+        <w:t>a great</w:t>
+      </w:r>
+      <w:r>
+        <w:t xml:space="preserve"> way to only use the resources needed </w:t>
+      </w:r>
+      <w:r>
+        <w:t xml:space="preserve">and maximize server output. Kubernetes provides automatic scaling methods that allows the server to increase the </w:t>
+      </w:r>
+      <w:r>
+        <w:t>number</w:t>
+      </w:r>
+      <w:r>
+        <w:t xml:space="preserve"> of instances running based on the user counts </w:t>
+      </w:r>
+      <w:proofErr w:type="gramStart"/>
+      <w:r>
+        <w:t>and also</w:t>
+      </w:r>
+      <w:proofErr w:type="gramEnd"/>
+      <w:r>
+        <w:t xml:space="preserve"> reduce the running instances when user counts lower. </w:t>
+      </w:r>
+    </w:p>
+    <w:p>
+      <w:pPr>
+        <w:pStyle w:val="List"/>
+        <w:numPr>
+          <w:ilvl w:val="1"/>
+          <w:numId w:val="1"/>
+        </w:numPr>
+      </w:pPr>
+      <w:r>
+        <w:rPr>
+          <w:b/>
+        </w:rPr>
+        <w:t>Portability</w:t>
+      </w:r>
+      <w:r>
+        <w:t>:</w:t>
+      </w:r>
+      <w:r>
+        <w:t xml:space="preserve"> </w:t>
+      </w:r>
+      <w:r>
+        <w:t xml:space="preserve">Containerizing Draw It or Lose It allows it to be run on any server capable of running containers. </w:t>
+      </w:r>
+    </w:p>
+    <w:p>
+      <w:pPr>
+        <w:suppressAutoHyphens/>
+        <w:contextualSpacing/>
+        <w:rPr>
+          <w:rFonts w:asciiTheme="majorHAnsi" w:hAnsiTheme="majorHAnsi" w:cstheme="majorHAnsi"/>
+          <w:szCs w:val="22"/>
+        </w:rPr>
+      </w:pPr>
+    </w:p>
+    <w:p>
+      <w:pPr>
+        <w:pStyle w:val="List"/>
+      </w:pPr>
+      <w:r>
+        <w:rPr>
+          <w:b/>
+        </w:rPr>
+        <w:t>Operating Systems Architectures</w:t>
+      </w:r>
+      <w:r>
+        <w:t xml:space="preserve">: </w:t>
+      </w:r>
+      <w:r>
+        <w:t>It is recommended to use amd64 for the OS Architecture.</w:t>
+      </w:r>
+    </w:p>
+    <w:p>
+      <w:pPr>
+        <w:pStyle w:val="List"/>
+        <w:numPr>
+          <w:ilvl w:val="1"/>
+          <w:numId w:val="1"/>
+        </w:numPr>
+      </w:pPr>
+      <w:r>
+        <w:rPr>
+          <w:b/>
+        </w:rPr>
+        <w:t>Kubernetes</w:t>
+      </w:r>
+      <w:r>
+        <w:t>:</w:t>
+      </w:r>
+      <w:r>
+        <w:t xml:space="preserve"> requires a </w:t>
+      </w:r>
+      <w:r>
+        <w:t>64-bit</w:t>
+      </w:r>
+      <w:r>
+        <w:t xml:space="preserve"> OS for Control Plane and Worker Nodes</w:t>
+      </w:r>
+    </w:p>
+    <w:p>
+      <w:pPr>
+        <w:pStyle w:val="List"/>
+        <w:numPr>
+          <w:ilvl w:val="1"/>
+          <w:numId w:val="1"/>
+        </w:numPr>
+      </w:pPr>
+      <w:r>
+        <w:rPr>
+          <w:b/>
+        </w:rPr>
+        <w:t>Support</w:t>
+      </w:r>
+      <w:r>
+        <w:t>:</w:t>
+      </w:r>
+      <w:r>
+        <w:t xml:space="preserve"> amd64 has more support and a broader usage than arm64.</w:t>
+      </w:r>
+    </w:p>
+    <w:p>
+      <w:pPr>
+        <w:pStyle w:val="List"/>
+        <w:numPr>
+          <w:ilvl w:val="1"/>
+          <w:numId w:val="1"/>
+        </w:numPr>
+      </w:pPr>
+      <w:r>
+        <w:rPr>
+          <w:b/>
+        </w:rPr>
+        <w:t>Cloud</w:t>
+      </w:r>
+      <w:r>
+        <w:t>:</w:t>
+      </w:r>
+      <w:r>
+        <w:t xml:space="preserve"> Should the desire be to use a public cloud provider, amd64 is the OS Architecture in use there. </w:t>
+      </w:r>
+    </w:p>
+    <w:p>
+      <w:pPr>
+        <w:suppressAutoHyphens/>
+        <w:contextualSpacing/>
+        <w:rPr>
+          <w:rFonts w:asciiTheme="majorHAnsi" w:hAnsiTheme="majorHAnsi" w:cstheme="majorHAnsi"/>
+          <w:szCs w:val="22"/>
+        </w:rPr>
+      </w:pPr>
+    </w:p>
+    <w:p>
+      <w:pPr>
+        <w:pStyle w:val="List"/>
+      </w:pPr>
+      <w:r>
+        <w:rPr>
+          <w:b/>
+        </w:rPr>
+        <w:t>Storage Management</w:t>
+      </w:r>
+      <w:r>
+        <w:t xml:space="preserve">: </w:t>
+      </w:r>
+      <w:r>
+        <w:t>An NFS backed storage solution should be used.</w:t>
+      </w:r>
+    </w:p>
+    <w:p>
+      <w:pPr>
+        <w:pStyle w:val="List"/>
+        <w:numPr>
+          <w:ilvl w:val="1"/>
+          <w:numId w:val="1"/>
+        </w:numPr>
+      </w:pPr>
+      <w:r>
+        <w:t>Monitoring: Kubernetes and NFS storage providers offer built-in monitoring tools like Grafana.</w:t>
+      </w:r>
+    </w:p>
+    <w:p>
+      <w:pPr>
+        <w:pStyle w:val="List"/>
+        <w:numPr>
+          <w:ilvl w:val="1"/>
+          <w:numId w:val="1"/>
+        </w:numPr>
+      </w:pPr>
+      <w:r>
+        <w:t xml:space="preserve">Kubernetes: Within Kubernetes Rook </w:t>
+      </w:r>
+      <w:proofErr w:type="spellStart"/>
+      <w:r>
+        <w:t>Ceph</w:t>
+      </w:r>
+      <w:proofErr w:type="spellEnd"/>
+      <w:r>
+        <w:t xml:space="preserve"> can be used along with a </w:t>
+      </w:r>
+      <w:proofErr w:type="spellStart"/>
+      <w:r>
+        <w:t>storageClass</w:t>
+      </w:r>
+      <w:proofErr w:type="spellEnd"/>
+      <w:r>
+        <w:t xml:space="preserve"> that has Dynamic Provisioning enabled. This allows the storage to scale with </w:t>
+      </w:r>
+      <w:r>
+        <w:t xml:space="preserve">the application when user counts are high. </w:t>
+      </w:r>
+    </w:p>
+    <w:p>
+      <w:pPr>
+        <w:pStyle w:val="List"/>
+        <w:numPr>
+          <w:ilvl w:val="1"/>
+          <w:numId w:val="1"/>
+        </w:numPr>
+      </w:pPr>
+      <w:r>
+        <w:t xml:space="preserve">Backups: NFS </w:t>
+      </w:r>
+      <w:r>
+        <w:t>Backups provides</w:t>
+      </w:r>
+      <w:r>
+        <w:t xml:space="preserve"> </w:t>
+      </w:r>
+      <w:proofErr w:type="gramStart"/>
+      <w:r>
+        <w:t>a backing</w:t>
+      </w:r>
+      <w:proofErr w:type="gramEnd"/>
+      <w:r>
+        <w:t xml:space="preserve"> for a disaster recovery plan. Backups can and should be automated to ensure they’re as up to date as possible. </w:t>
+      </w:r>
+    </w:p>
+    <w:p>
+      <w:pPr>
+        <w:pStyle w:val="List"/>
+        <w:numPr>
+          <w:ilvl w:val="1"/>
+          <w:numId w:val="1"/>
+        </w:numPr>
+      </w:pPr>
+      <w:r>
+        <w:t xml:space="preserve">Compression: Static files that are only accessed and not being written should be compressed. Only being uncompressed in memory. </w:t>
+      </w:r>
+    </w:p>
+    <w:p>
+      <w:pPr>
+        <w:suppressAutoHyphens/>
+        <w:contextualSpacing/>
+        <w:rPr>
+          <w:rFonts w:asciiTheme="majorHAnsi" w:hAnsiTheme="majorHAnsi" w:cstheme="majorHAnsi"/>
+          <w:szCs w:val="22"/>
+        </w:rPr>
+      </w:pPr>
+    </w:p>
+    <w:p>
+      <w:pPr>
+        <w:pStyle w:val="List"/>
+      </w:pPr>
+      <w:r>
+        <w:rPr>
+          <w:b/>
+        </w:rPr>
+        <w:t>Memory Management</w:t>
+      </w:r>
+      <w:r>
+        <w:t xml:space="preserve">: </w:t>
+      </w:r>
+      <w:r>
+        <w:t xml:space="preserve">Memory can be used on an as needed basis with Kubernetes. </w:t>
+      </w:r>
+    </w:p>
+    <w:p>
+      <w:pPr>
+        <w:pStyle w:val="List"/>
+        <w:numPr>
+          <w:ilvl w:val="1"/>
+          <w:numId w:val="1"/>
+        </w:numPr>
+      </w:pPr>
+      <w:r>
+        <w:rPr>
+          <w:b/>
+        </w:rPr>
+        <w:t>Scaling</w:t>
+      </w:r>
+      <w:r>
+        <w:t>:</w:t>
+      </w:r>
+      <w:r>
+        <w:t xml:space="preserve"> Kubernetes will only use memory as it scales. Additionally, if the Kubernetes nodes are virtualized memory will only be allocated as it’s used.</w:t>
+      </w:r>
+    </w:p>
+    <w:p>
+      <w:pPr>
+        <w:pStyle w:val="List"/>
+        <w:numPr>
+          <w:ilvl w:val="1"/>
+          <w:numId w:val="1"/>
+        </w:numPr>
+      </w:pPr>
+      <w:r>
+        <w:rPr>
+          <w:b/>
+        </w:rPr>
+        <w:t>Redis</w:t>
+      </w:r>
+      <w:r>
+        <w:t>:</w:t>
+      </w:r>
+      <w:r>
+        <w:t xml:space="preserve"> Using Redis to cache frequently accessed items will reduce the strain on the storage. Redis can be scaled in Kubernetes by increasing the deployment count making the </w:t>
+      </w:r>
+      <w:r>
+        <w:t>high-speed</w:t>
+      </w:r>
+      <w:r>
+        <w:t xml:space="preserve"> application scalable.</w:t>
+      </w:r>
+    </w:p>
+    <w:p>
+      <w:pPr>
+        <w:suppressAutoHyphens/>
+        <w:contextualSpacing/>
+        <w:rPr>
+          <w:rFonts w:asciiTheme="majorHAnsi" w:hAnsiTheme="majorHAnsi" w:cstheme="majorHAnsi"/>
+          <w:szCs w:val="22"/>
+        </w:rPr>
+      </w:pPr>
+    </w:p>
+    <w:p>
+      <w:pPr>
+        <w:pStyle w:val="List"/>
+      </w:pPr>
+      <w:r>
+        <w:rPr>
+          <w:b/>
+        </w:rPr>
+        <w:t>Distributed Systems and Networks</w:t>
+      </w:r>
+      <w:r>
+        <w:t xml:space="preserve">: </w:t>
+      </w:r>
+    </w:p>
+    <w:p>
+      <w:pPr>
+        <w:pStyle w:val="List"/>
+        <w:numPr>
+          <w:ilvl w:val="1"/>
+          <w:numId w:val="1"/>
+        </w:numPr>
+      </w:pPr>
+      <w:r>
+        <w:rPr>
+          <w:b/>
+        </w:rPr>
+        <w:t>Kubernetes</w:t>
+      </w:r>
+      <w:r>
+        <w:t>:</w:t>
+      </w:r>
+      <w:r>
+        <w:t xml:space="preserve"> Various networking tools are available in support of Kubernetes. For example, Nginx is an ingress object that allows you to </w:t>
+      </w:r>
+      <w:r>
+        <w:t>control the</w:t>
+      </w:r>
+      <w:r>
+        <w:t xml:space="preserve"> flow of network traffic in and out of a Kubernetes cluster. </w:t>
+      </w:r>
+      <w:r>
+        <w:t xml:space="preserve"> </w:t>
+      </w:r>
+    </w:p>
+    <w:p>
+      <w:pPr>
+        <w:pStyle w:val="List"/>
+        <w:numPr>
+          <w:ilvl w:val="1"/>
+          <w:numId w:val="1"/>
+        </w:numPr>
+      </w:pPr>
+      <w:proofErr w:type="spellStart"/>
+      <w:r>
+        <w:rPr>
+          <w:b/>
+        </w:rPr>
+        <w:lastRenderedPageBreak/>
+        <w:t>LoadBalancing</w:t>
+      </w:r>
+      <w:proofErr w:type="spellEnd"/>
+      <w:r>
+        <w:t>:</w:t>
+      </w:r>
+      <w:r>
+        <w:t xml:space="preserve"> A load balancer can be applied to spread the management of network traffic across each instance of the application. This would help as the service scales up the load balancer would be able to keep the load even across all instances. </w:t>
       </w:r>
     </w:p>
     <w:p>
@@ -3460,119 +4311,70 @@
         <w:rPr>
           <w:b/>
         </w:rPr>
-        <w:t>Operating Systems Architectures</w:t>
-      </w:r>
-      <w:r>
-        <w:t>: &lt;Describe the details of the chosen operating platform architectures.&gt;</w:t>
-      </w:r>
-    </w:p>
-    <w:p>
-      <w:pPr>
-        <w:suppressAutoHyphens/>
-        <w:contextualSpacing/>
-        <w:rPr>
-          <w:rFonts w:asciiTheme="majorHAnsi" w:hAnsiTheme="majorHAnsi" w:cstheme="majorHAnsi"/>
-          <w:szCs w:val="22"/>
-        </w:rPr>
-      </w:pPr>
+        <w:t>Security</w:t>
+      </w:r>
+      <w:r>
+        <w:t xml:space="preserve">: </w:t>
+      </w:r>
+      <w:r>
+        <w:t>Security will be practiced at each step of the way</w:t>
+      </w:r>
     </w:p>
     <w:p>
       <w:pPr>
         <w:pStyle w:val="List"/>
+        <w:numPr>
+          <w:ilvl w:val="1"/>
+          <w:numId w:val="1"/>
+        </w:numPr>
       </w:pPr>
       <w:r>
         <w:rPr>
           <w:b/>
         </w:rPr>
-        <w:t>Storage Management</w:t>
-      </w:r>
-      <w:r>
-        <w:t>: &lt;Identify an appropriate storage management system to be used with the recommended operating platform.&gt;</w:t>
-      </w:r>
-    </w:p>
-    <w:p>
-      <w:pPr>
-        <w:suppressAutoHyphens/>
-        <w:contextualSpacing/>
-        <w:rPr>
-          <w:rFonts w:asciiTheme="majorHAnsi" w:hAnsiTheme="majorHAnsi" w:cstheme="majorHAnsi"/>
-          <w:szCs w:val="22"/>
-        </w:rPr>
-      </w:pPr>
+        <w:t>Encryption</w:t>
+      </w:r>
+      <w:r>
+        <w:t>:</w:t>
+      </w:r>
+      <w:r>
+        <w:t xml:space="preserve"> Data in transit will be encrypted between the user’s device and the server using TLS. The data will only be un-encrypted using the TLS certificates signing key when it reaches the Kubernetes Cluster. Additionally, data at rest and not in use should be encrypted.</w:t>
+      </w:r>
     </w:p>
     <w:p>
       <w:pPr>
         <w:pStyle w:val="List"/>
+        <w:numPr>
+          <w:ilvl w:val="1"/>
+          <w:numId w:val="1"/>
+        </w:numPr>
       </w:pPr>
       <w:r>
         <w:rPr>
           <w:b/>
         </w:rPr>
-        <w:t>Memory Management</w:t>
-      </w:r>
-      <w:r>
-        <w:t>: &lt;Explain how the recommended operating platform uses memory management techniques for the Draw It or Lose It software.&gt;</w:t>
-      </w:r>
-    </w:p>
-    <w:p>
-      <w:pPr>
-        <w:suppressAutoHyphens/>
-        <w:contextualSpacing/>
-        <w:rPr>
-          <w:rFonts w:asciiTheme="majorHAnsi" w:hAnsiTheme="majorHAnsi" w:cstheme="majorHAnsi"/>
-          <w:szCs w:val="22"/>
-        </w:rPr>
-      </w:pPr>
-    </w:p>
-    <w:p>
-      <w:pPr>
-        <w:pStyle w:val="List"/>
-      </w:pPr>
-      <w:r>
-        <w:rPr>
-          <w:b/>
-        </w:rPr>
-        <w:t>Distributed Systems and Networks</w:t>
-      </w:r>
-      <w:r>
-        <w:t xml:space="preserve">: &lt;Knowing that the client would like Draw It or Lose It to communicate between various platforms, explain how this may be accomplished with distributed software and the network that connects the devices. Consider the dependencies between the components within the distributed systems and networks (connectivity, outages, </w:t>
-      </w:r>
-      <w:r>
-        <w:t>and so on</w:t>
-      </w:r>
-      <w:r>
-        <w:t>)</w:t>
-      </w:r>
-      <w:r>
-        <w:t>.</w:t>
-      </w:r>
-      <w:r>
-        <w:t>&gt;</w:t>
-      </w:r>
-    </w:p>
-    <w:p>
-      <w:pPr>
-        <w:suppressAutoHyphens/>
-        <w:ind w:left="720"/>
-        <w:contextualSpacing/>
-        <w:rPr>
-          <w:rFonts w:asciiTheme="majorHAnsi" w:hAnsiTheme="majorHAnsi" w:cstheme="majorHAnsi"/>
-          <w:szCs w:val="22"/>
-        </w:rPr>
-      </w:pPr>
-    </w:p>
-    <w:p>
-      <w:pPr>
-        <w:pStyle w:val="List"/>
-      </w:pPr>
-      <w:r>
-        <w:rPr>
-          <w:b/>
-        </w:rPr>
-        <w:t>Security</w:t>
-      </w:r>
-      <w:r>
-        <w:t>: &lt;Security is a must-have for the client. Explain how to protect user information on and between various platforms. Consider the user protection and security capabilities of the recommended operating platform.&gt;</w:t>
+        <w:t>AAA</w:t>
+      </w:r>
+      <w:r>
+        <w:t>:</w:t>
+      </w:r>
+      <w:r>
+        <w:t xml:space="preserve"> Authentication, Authorization, and Access </w:t>
+      </w:r>
+      <w:r>
+        <w:t>should be enforced on an as needed basis. Password policies should be enforce</w:t>
+      </w:r>
+      <w:r>
+        <w:t>d</w:t>
+      </w:r>
+      <w:r>
+        <w:t xml:space="preserve">. </w:t>
+      </w:r>
+      <w:r>
+        <w:t>Users</w:t>
+      </w:r>
+      <w:r>
+        <w:t xml:space="preserve"> should be encouraged to use 2FA. Roles should be created based on a permissions schedule and only assigned on a needed basis.  </w:t>
       </w:r>
     </w:p>
     <w:p>
@@ -5616,6 +6418,23 @@
 </file>
 
 <file path=customXml/item1.xml><?xml version="1.0" encoding="utf-8"?>
+<p:properties xmlns:p="http://schemas.microsoft.com/office/2006/metadata/properties" xmlns:xsi="http://www.w3.org/2001/XMLSchema-instance" xmlns:pc="http://schemas.microsoft.com/office/infopath/2007/PartnerControls">
+  <documentManagement>
+    <Notes xmlns="ff8a4b2e-b0c8-4039-a689-d1a7f36f4382" xsi:nil="true"/>
+  </documentManagement>
+</p:properties>
+</file>
+
+<file path=customXml/item2.xml><?xml version="1.0" encoding="utf-8"?>
+<?mso-contentType ?>
+<FormTemplates xmlns="http://schemas.microsoft.com/sharepoint/v3/contenttype/forms">
+  <Display>DocumentLibraryForm</Display>
+  <Edit>DocumentLibraryForm</Edit>
+  <New>DocumentLibraryForm</New>
+</FormTemplates>
+</file>
+
+<file path=customXml/item3.xml><?xml version="1.0" encoding="utf-8"?>
 <ct:contentTypeSchema xmlns:ct="http://schemas.microsoft.com/office/2006/metadata/contentType" xmlns:ma="http://schemas.microsoft.com/office/2006/metadata/properties/metaAttributes" ct:_="" ma:_="" ma:contentTypeName="Document" ma:contentTypeID="0x0101003FC679AA94041F4BA4494D199A3447AF" ma:contentTypeVersion="13" ma:contentTypeDescription="Create a new document." ma:contentTypeScope="" ma:versionID="97abb28671660b3923b59ef28914b0fa">
   <xsd:schema xmlns:xsd="http://www.w3.org/2001/XMLSchema" xmlns:xs="http://www.w3.org/2001/XMLSchema" xmlns:p="http://schemas.microsoft.com/office/2006/metadata/properties" xmlns:ns2="ff8a4b2e-b0c8-4039-a689-d1a7f36f4382" xmlns:ns3="f716dd8a-49a0-4c40-b209-038e1651b548" targetNamespace="http://schemas.microsoft.com/office/2006/metadata/properties" ma:root="true" ma:fieldsID="4e295b7a5f2f4e3b5edda2fb01eec268" ns2:_="" ns3:_="">
     <xsd:import namespace="ff8a4b2e-b0c8-4039-a689-d1a7f36f4382"/>
@@ -5834,24 +6653,25 @@
 </ct:contentTypeSchema>
 </file>
 
-<file path=customXml/item2.xml><?xml version="1.0" encoding="utf-8"?>
-<?mso-contentType ?>
-<FormTemplates xmlns="http://schemas.microsoft.com/sharepoint/v3/contenttype/forms">
-  <Display>DocumentLibraryForm</Display>
-  <Edit>DocumentLibraryForm</Edit>
-  <New>DocumentLibraryForm</New>
-</FormTemplates>
+<file path=customXml/itemProps1.xml><?xml version="1.0" encoding="utf-8"?>
+<ds:datastoreItem xmlns:ds="http://schemas.openxmlformats.org/officeDocument/2006/customXml" ds:itemID="{E0621FF6-61DB-47A9-8F75-B9D96E8C7C3E}">
+  <ds:schemaRefs>
+    <ds:schemaRef ds:uri="http://schemas.microsoft.com/office/2006/metadata/properties"/>
+    <ds:schemaRef ds:uri="http://schemas.microsoft.com/office/infopath/2007/PartnerControls"/>
+    <ds:schemaRef ds:uri="ff8a4b2e-b0c8-4039-a689-d1a7f36f4382"/>
+  </ds:schemaRefs>
+</ds:datastoreItem>
 </file>
 
-<file path=customXml/item3.xml><?xml version="1.0" encoding="utf-8"?>
-<p:properties xmlns:p="http://schemas.microsoft.com/office/2006/metadata/properties" xmlns:xsi="http://www.w3.org/2001/XMLSchema-instance" xmlns:pc="http://schemas.microsoft.com/office/infopath/2007/PartnerControls">
-  <documentManagement>
-    <Notes xmlns="ff8a4b2e-b0c8-4039-a689-d1a7f36f4382" xsi:nil="true"/>
-  </documentManagement>
-</p:properties>
+<file path=customXml/itemProps2.xml><?xml version="1.0" encoding="utf-8"?>
+<ds:datastoreItem xmlns:ds="http://schemas.openxmlformats.org/officeDocument/2006/customXml" ds:itemID="{34D32F57-417F-4856-9E26-A32106606BA8}">
+  <ds:schemaRefs>
+    <ds:schemaRef ds:uri="http://schemas.microsoft.com/sharepoint/v3/contenttype/forms"/>
+  </ds:schemaRefs>
+</ds:datastoreItem>
 </file>
 
-<file path=customXml/itemProps1.xml><?xml version="1.0" encoding="utf-8"?>
+<file path=customXml/itemProps3.xml><?xml version="1.0" encoding="utf-8"?>
 <ds:datastoreItem xmlns:ds="http://schemas.openxmlformats.org/officeDocument/2006/customXml" ds:itemID="{7147C51F-0781-421A-8697-7A853E51EAD5}">
   <ds:schemaRefs>
     <ds:schemaRef ds:uri="http://schemas.microsoft.com/office/2006/metadata/contentType"/>
@@ -5868,22 +6688,4 @@
     <ds:schemaRef ds:uri="http://schemas.microsoft.com/internal/obd"/>
   </ds:schemaRefs>
 </ds:datastoreItem>
-</file>
-
-<file path=customXml/itemProps2.xml><?xml version="1.0" encoding="utf-8"?>
-<ds:datastoreItem xmlns:ds="http://schemas.openxmlformats.org/officeDocument/2006/customXml" ds:itemID="{34D32F57-417F-4856-9E26-A32106606BA8}">
-  <ds:schemaRefs>
-    <ds:schemaRef ds:uri="http://schemas.microsoft.com/sharepoint/v3/contenttype/forms"/>
-  </ds:schemaRefs>
-</ds:datastoreItem>
-</file>
-
-<file path=customXml/itemProps3.xml><?xml version="1.0" encoding="utf-8"?>
-<ds:datastoreItem xmlns:ds="http://schemas.openxmlformats.org/officeDocument/2006/customXml" ds:itemID="{E0621FF6-61DB-47A9-8F75-B9D96E8C7C3E}">
-  <ds:schemaRefs>
-    <ds:schemaRef ds:uri="http://schemas.microsoft.com/office/2006/metadata/properties"/>
-    <ds:schemaRef ds:uri="http://schemas.microsoft.com/office/infopath/2007/PartnerControls"/>
-    <ds:schemaRef ds:uri="ff8a4b2e-b0c8-4039-a689-d1a7f36f4382"/>
-  </ds:schemaRefs>
-</ds:datastoreItem>
 </file>
</xml_diff>